<commit_message>
Add 2025 Hu et al. Nature Cancer reference on p95-HER2 immunosuppression
- Added Hu D, et al. Nat Cancer 2025 (PMID: 40579589) showing p95HER2
  drives immunosuppressive program limiting T-DXd efficacy
- Updated p95_references.csv with new reference #14
- Updated README.md, methods_section.md with key findings
- Updated p95_her2_report.md with Section 1.4 on immunosuppression
- Updated HER2_Epitope_Report.docx with 2025 findings section
</commit_message>
<xml_diff>
--- a/her2_epitope_analysis/output/HER2_Epitope_Report.docx
+++ b/her2_epitope_analysis/output/HER2_Epitope_Report.docx
@@ -3898,6 +3898,298 @@
         <w:t>15. Castiglioni F, et al. Endocr Relat Cancer. 2006;13:221-232.</w:t>
       </w:r>
     </w:p>
+    <w:p>
+      <w:r>
+        <w:br w:type="page"/>
+      </w:r>
+    </w:p>
+    <w:p>
+      <w:pPr>
+        <w:pStyle w:val="Heading1"/>
+      </w:pPr>
+      <w:r>
+        <w:rPr>
+          <w:color w:val="C00000"/>
+        </w:rPr>
+        <w:t>p95-HER2 Immunosuppressive Program (2025 Update)</w:t>
+      </w:r>
+    </w:p>
+    <w:p>
+      <w:pPr>
+        <w:pStyle w:val="Heading2"/>
+      </w:pPr>
+      <w:r>
+        <w:t>Critical New Finding</w:t>
+      </w:r>
+    </w:p>
+    <w:p>
+      <w:r>
+        <w:rPr>
+          <w:b/>
+        </w:rPr>
+        <w:t xml:space="preserve">Hu D, et al. </w:t>
+      </w:r>
+      <w:r>
+        <w:rPr>
+          <w:i/>
+        </w:rPr>
+        <w:t xml:space="preserve">p95HER2, a truncated form of the HER2 oncoprotein, drives an immunosuppressive program in HER2+ breast cancer that limits trastuzumab deruxtecan efficacy. </w:t>
+      </w:r>
+      <w:r>
+        <w:t>Nat Cancer. 2025. doi:10.1038/s43018-025-00969-4. PMID: 40579589</w:t>
+      </w:r>
+    </w:p>
+    <w:p/>
+    <w:p>
+      <w:pPr>
+        <w:pStyle w:val="Heading2"/>
+      </w:pPr>
+      <w:r>
+        <w:t>Key Findings</w:t>
+      </w:r>
+    </w:p>
+    <w:tbl>
+      <w:tblPr>
+        <w:tblStyle w:val="TableGrid"/>
+        <w:tblW w:type="auto" w:w="0"/>
+        <w:tblLook w:firstColumn="1" w:firstRow="1" w:lastColumn="0" w:lastRow="0" w:noHBand="0" w:noVBand="1" w:val="04A0"/>
+      </w:tblPr>
+      <w:tblGrid>
+        <w:gridCol w:w="2880"/>
+        <w:gridCol w:w="2880"/>
+        <w:gridCol w:w="2880"/>
+      </w:tblGrid>
+      <w:tr>
+        <w:tc>
+          <w:tcPr>
+            <w:tcW w:type="dxa" w:w="2880"/>
+          </w:tcPr>
+          <w:p>
+            <w:r>
+              <w:rPr>
+                <w:b/>
+              </w:rPr>
+              <w:t>Mechanism</w:t>
+            </w:r>
+          </w:p>
+        </w:tc>
+        <w:tc>
+          <w:tcPr>
+            <w:tcW w:type="dxa" w:w="2880"/>
+          </w:tcPr>
+          <w:p>
+            <w:r>
+              <w:rPr>
+                <w:b/>
+              </w:rPr>
+              <w:t>Effect</w:t>
+            </w:r>
+          </w:p>
+        </w:tc>
+        <w:tc>
+          <w:tcPr>
+            <w:tcW w:type="dxa" w:w="2880"/>
+          </w:tcPr>
+          <w:p>
+            <w:r>
+              <w:rPr>
+                <w:b/>
+              </w:rPr>
+              <w:t>Implication</w:t>
+            </w:r>
+          </w:p>
+        </w:tc>
+      </w:tr>
+      <w:tr>
+        <w:tc>
+          <w:tcPr>
+            <w:tcW w:type="dxa" w:w="2880"/>
+          </w:tcPr>
+          <w:p>
+            <w:r>
+              <w:t>PD-L1 upregulation</w:t>
+            </w:r>
+          </w:p>
+        </w:tc>
+        <w:tc>
+          <w:tcPr>
+            <w:tcW w:type="dxa" w:w="2880"/>
+          </w:tcPr>
+          <w:p>
+            <w:r>
+              <w:t>Immune checkpoint activation</w:t>
+            </w:r>
+          </w:p>
+        </w:tc>
+        <w:tc>
+          <w:tcPr>
+            <w:tcW w:type="dxa" w:w="2880"/>
+          </w:tcPr>
+          <w:p>
+            <w:r>
+              <w:t>T cell exhaustion</w:t>
+            </w:r>
+          </w:p>
+        </w:tc>
+      </w:tr>
+      <w:tr>
+        <w:tc>
+          <w:tcPr>
+            <w:tcW w:type="dxa" w:w="2880"/>
+          </w:tcPr>
+          <w:p>
+            <w:r>
+              <w:t>IL-6 secretion</w:t>
+            </w:r>
+          </w:p>
+        </w:tc>
+        <w:tc>
+          <w:tcPr>
+            <w:tcW w:type="dxa" w:w="2880"/>
+          </w:tcPr>
+          <w:p>
+            <w:r>
+              <w:t>Immunosuppressive cytokine</w:t>
+            </w:r>
+          </w:p>
+        </w:tc>
+        <w:tc>
+          <w:tcPr>
+            <w:tcW w:type="dxa" w:w="2880"/>
+          </w:tcPr>
+          <w:p>
+            <w:r>
+              <w:t>Reduced anti-tumor immunity</w:t>
+            </w:r>
+          </w:p>
+        </w:tc>
+      </w:tr>
+      <w:tr>
+        <w:tc>
+          <w:tcPr>
+            <w:tcW w:type="dxa" w:w="2880"/>
+          </w:tcPr>
+          <w:p>
+            <w:r>
+              <w:t>T-DXd resistance</w:t>
+            </w:r>
+          </w:p>
+        </w:tc>
+        <w:tc>
+          <w:tcPr>
+            <w:tcW w:type="dxa" w:w="2880"/>
+          </w:tcPr>
+          <w:p>
+            <w:r>
+              <w:t>Limited bystander effect</w:t>
+            </w:r>
+          </w:p>
+        </w:tc>
+        <w:tc>
+          <w:tcPr>
+            <w:tcW w:type="dxa" w:w="2880"/>
+          </w:tcPr>
+          <w:p>
+            <w:r>
+              <w:t>Reduced ADC efficacy</w:t>
+            </w:r>
+          </w:p>
+        </w:tc>
+      </w:tr>
+      <w:tr>
+        <w:tc>
+          <w:tcPr>
+            <w:tcW w:type="dxa" w:w="2880"/>
+          </w:tcPr>
+          <w:p>
+            <w:r>
+              <w:t>Neratinib sensitivity</w:t>
+            </w:r>
+          </w:p>
+        </w:tc>
+        <w:tc>
+          <w:tcPr>
+            <w:tcW w:type="dxa" w:w="2880"/>
+          </w:tcPr>
+          <w:p>
+            <w:r>
+              <w:t>Degrades p95HER2</w:t>
+            </w:r>
+          </w:p>
+        </w:tc>
+        <w:tc>
+          <w:tcPr>
+            <w:tcW w:type="dxa" w:w="2880"/>
+          </w:tcPr>
+          <w:p>
+            <w:r>
+              <w:t>Potential combination therapy</w:t>
+            </w:r>
+          </w:p>
+        </w:tc>
+      </w:tr>
+    </w:tbl>
+    <w:p/>
+    <w:p>
+      <w:pPr>
+        <w:pStyle w:val="Heading2"/>
+      </w:pPr>
+      <w:r>
+        <w:t>Therapeutic Implications</w:t>
+      </w:r>
+    </w:p>
+    <w:p>
+      <w:pPr>
+        <w:pStyle w:val="ListBullet"/>
+      </w:pPr>
+      <w:r>
+        <w:t>p95HER2 creates an immunosuppressive tumor microenvironment</w:t>
+      </w:r>
+    </w:p>
+    <w:p>
+      <w:pPr>
+        <w:pStyle w:val="ListBullet"/>
+      </w:pPr>
+      <w:r>
+        <w:t>This directly limits T-DXd (trastuzumab deruxtecan) efficacy</w:t>
+      </w:r>
+    </w:p>
+    <w:p>
+      <w:pPr>
+        <w:pStyle w:val="ListBullet"/>
+      </w:pPr>
+      <w:r>
+        <w:t>Neratinib can degrade p95HER2, restoring immune response</w:t>
+      </w:r>
+    </w:p>
+    <w:p>
+      <w:pPr>
+        <w:pStyle w:val="ListBullet"/>
+      </w:pPr>
+      <w:r>
+        <w:t>Combination of p95-targeting ADC + immune checkpoint inhibitors may be synergistic</w:t>
+      </w:r>
+    </w:p>
+    <w:p>
+      <w:pPr>
+        <w:pStyle w:val="ListBullet"/>
+      </w:pPr>
+      <w:r>
+        <w:t>Strongly supports rationale for p95-Bispecific-001 development</w:t>
+      </w:r>
+    </w:p>
+    <w:p/>
+    <w:p>
+      <w:r>
+        <w:rPr>
+          <w:b/>
+        </w:rPr>
+        <w:t xml:space="preserve">SIGNIFICANCE: </w:t>
+      </w:r>
+      <w:r>
+        <w:t>This 2025 Nature Cancer paper provides mechanistic evidence that p95-HER2 is not just a passive resistance marker, but actively drives immunosuppression that undermines current ADC therapies. This strengthens the case for developing p95-specific ADCs like our predicted p95-Bispecific-001.</w:t>
+      </w:r>
+    </w:p>
     <w:sectPr>
       <w:pgSz w:w="12240" w:h="15840"/>
       <w:pgMar w:top="1440" w:right="1800" w:bottom="1440" w:left="1800" w:header="720" w:footer="720" w:gutter="0"/>

</xml_diff>